<commit_message>
working on idea v3
</commit_message>
<xml_diff>
--- a/OOP ProjectExam Shop.docx
+++ b/OOP ProjectExam Shop.docx
@@ -3,8 +3,95 @@
 <w:document xmlns:wpc="http://schemas.microsoft.com/office/word/2010/wordprocessingCanvas" xmlns:cx="http://schemas.microsoft.com/office/drawing/2014/chartex" xmlns:cx1="http://schemas.microsoft.com/office/drawing/2015/9/8/chartex" xmlns:cx2="http://schemas.microsoft.com/office/drawing/2015/10/21/chartex" xmlns:cx3="http://schemas.microsoft.com/office/drawing/2016/5/9/chartex" xmlns:cx4="http://schemas.microsoft.com/office/drawing/2016/5/10/chartex" xmlns:cx5="http://schemas.microsoft.com/office/drawing/2016/5/11/chartex" xmlns:cx6="http://schemas.microsoft.com/office/drawing/2016/5/12/chartex" xmlns:cx7="http://schemas.microsoft.com/office/drawing/2016/5/13/chartex" xmlns:cx8="http://schemas.microsoft.com/office/drawing/2016/5/14/chartex" xmlns:mc="http://schemas.openxmlformats.org/markup-compatibility/2006" xmlns:aink="http://schemas.microsoft.com/office/drawing/2016/ink" xmlns:am3d="http://schemas.microsoft.com/office/drawing/2017/model3d" xmlns:o="urn:schemas-microsoft-com:office:office" xmlns:r="http://schemas.openxmlformats.org/officeDocument/2006/relationships" xmlns:m="http://schemas.openxmlformats.org/officeDocument/2006/math" xmlns:v="urn:schemas-microsoft-com:vml" xmlns:wp14="http://schemas.microsoft.com/office/word/2010/wordprocessingDrawing" xmlns:wp="http://schemas.openxmlformats.org/drawingml/2006/wordprocessingDrawing" xmlns:w10="urn:schemas-microsoft-com:office:word" xmlns:w="http://schemas.openxmlformats.org/wordprocessingml/2006/main" xmlns:w14="http://schemas.microsoft.com/office/word/2010/wordml" xmlns:w15="http://schemas.microsoft.com/office/word/2012/wordml" xmlns:w16cid="http://schemas.microsoft.com/office/word/2016/wordml/cid" xmlns:w16se="http://schemas.microsoft.com/office/word/2015/wordml/symex" xmlns:wpg="http://schemas.microsoft.com/office/word/2010/wordprocessingGroup" xmlns:wpi="http://schemas.microsoft.com/office/word/2010/wordprocessingInk" xmlns:wne="http://schemas.microsoft.com/office/word/2006/wordml" xmlns:wps="http://schemas.microsoft.com/office/word/2010/wordprocessingShape" mc:Ignorable="w14 w15 w16se w16cid wp14">
   <w:body>
     <w:p>
-      <w:r>
+      <w:pPr>
+        <w:jc w:val="center"/>
+        <w:rPr>
+          <w:b/>
+          <w:color w:val="7030A0"/>
+          <w:sz w:val="36"/>
+          <w:szCs w:val="36"/>
+        </w:rPr>
+      </w:pPr>
+      <w:r>
+        <w:rPr>
+          <w:b/>
+          <w:color w:val="7030A0"/>
+          <w:sz w:val="36"/>
+          <w:szCs w:val="36"/>
+        </w:rPr>
         <w:t>MODEL OF SHOP</w:t>
+      </w:r>
+    </w:p>
+    <w:p>
+      <w:pPr>
+        <w:jc w:val="center"/>
+        <w:rPr>
+          <w:b/>
+          <w:color w:val="7030A0"/>
+          <w:sz w:val="36"/>
+          <w:szCs w:val="36"/>
+        </w:rPr>
+      </w:pPr>
+      <w:r>
+        <w:rPr>
+          <w:b/>
+          <w:color w:val="7030A0"/>
+          <w:sz w:val="36"/>
+          <w:szCs w:val="36"/>
+        </w:rPr>
+        <w:t>b</w:t>
+      </w:r>
+      <w:r>
+        <w:rPr>
+          <w:b/>
+          <w:color w:val="7030A0"/>
+          <w:sz w:val="36"/>
+          <w:szCs w:val="36"/>
+        </w:rPr>
+        <w:t>y Olga Kozhevnikova</w:t>
+      </w:r>
+    </w:p>
+    <w:p>
+      <w:pPr>
+        <w:rPr>
+          <w:b/>
+          <w:sz w:val="36"/>
+          <w:szCs w:val="36"/>
+        </w:rPr>
+      </w:pPr>
+    </w:p>
+    <w:p>
+      <w:pPr>
+        <w:rPr>
+          <w:b/>
+          <w:sz w:val="36"/>
+          <w:szCs w:val="36"/>
+        </w:rPr>
+      </w:pPr>
+      <w:r>
+        <w:rPr>
+          <w:b/>
+          <w:sz w:val="36"/>
+          <w:szCs w:val="36"/>
+        </w:rPr>
+        <w:t>Project description:</w:t>
+      </w:r>
+    </w:p>
+    <w:p>
+      <w:pPr>
+        <w:rPr>
+          <w:b/>
+          <w:sz w:val="36"/>
+          <w:szCs w:val="36"/>
+        </w:rPr>
+      </w:pPr>
+      <w:r>
+        <w:rPr>
+          <w:b/>
+          <w:sz w:val="36"/>
+          <w:szCs w:val="36"/>
+        </w:rPr>
+        <w:t>To make a project with implementation of:</w:t>
       </w:r>
     </w:p>
     <w:p>
@@ -14,9 +101,108 @@
           <w:ilvl w:val="0"/>
           <w:numId w:val="1"/>
         </w:numPr>
-      </w:pPr>
-      <w:r>
-        <w:t>Creating a shop</w:t>
+        <w:rPr>
+          <w:sz w:val="28"/>
+          <w:szCs w:val="28"/>
+        </w:rPr>
+      </w:pPr>
+      <w:r>
+        <w:rPr>
+          <w:b/>
+          <w:sz w:val="28"/>
+          <w:szCs w:val="28"/>
+        </w:rPr>
+        <w:t>I</w:t>
+      </w:r>
+      <w:r>
+        <w:rPr>
+          <w:b/>
+          <w:sz w:val="28"/>
+          <w:szCs w:val="28"/>
+        </w:rPr>
+        <w:t>nterface</w:t>
+      </w:r>
+      <w:r>
+        <w:rPr>
+          <w:b/>
+          <w:sz w:val="28"/>
+          <w:szCs w:val="28"/>
+        </w:rPr>
+        <w:t xml:space="preserve">s: </w:t>
+      </w:r>
+    </w:p>
+    <w:p>
+      <w:pPr>
+        <w:pStyle w:val="Listeafsnit"/>
+        <w:numPr>
+          <w:ilvl w:val="0"/>
+          <w:numId w:val="2"/>
+        </w:numPr>
+        <w:rPr>
+          <w:sz w:val="28"/>
+          <w:szCs w:val="28"/>
+        </w:rPr>
+      </w:pPr>
+      <w:proofErr w:type="spellStart"/>
+      <w:r>
+        <w:rPr>
+          <w:sz w:val="28"/>
+          <w:szCs w:val="28"/>
+        </w:rPr>
+        <w:t>IPersons</w:t>
+      </w:r>
+      <w:proofErr w:type="spellEnd"/>
+      <w:r>
+        <w:rPr>
+          <w:sz w:val="28"/>
+          <w:szCs w:val="28"/>
+        </w:rPr>
+        <w:t xml:space="preserve"> with methods Get </w:t>
+      </w:r>
+      <w:proofErr w:type="gramStart"/>
+      <w:r>
+        <w:rPr>
+          <w:sz w:val="28"/>
+          <w:szCs w:val="28"/>
+        </w:rPr>
+        <w:t>Name(</w:t>
+      </w:r>
+      <w:proofErr w:type="gramEnd"/>
+      <w:r>
+        <w:rPr>
+          <w:sz w:val="28"/>
+          <w:szCs w:val="28"/>
+        </w:rPr>
+        <w:t>) and Buy()</w:t>
+      </w:r>
+    </w:p>
+    <w:p>
+      <w:pPr>
+        <w:pStyle w:val="Listeafsnit"/>
+        <w:numPr>
+          <w:ilvl w:val="0"/>
+          <w:numId w:val="2"/>
+        </w:numPr>
+        <w:rPr>
+          <w:sz w:val="28"/>
+          <w:szCs w:val="28"/>
+        </w:rPr>
+      </w:pPr>
+      <w:proofErr w:type="spellStart"/>
+      <w:r>
+        <w:rPr>
+          <w:sz w:val="28"/>
+          <w:szCs w:val="28"/>
+        </w:rPr>
+        <w:t>IComparable</w:t>
+      </w:r>
+      <w:proofErr w:type="spellEnd"/>
+      <w:r>
+        <w:rPr>
+          <w:sz w:val="28"/>
+          <w:szCs w:val="28"/>
+        </w:rPr>
+        <w:t xml:space="preserve"> for ordering made orders.</w:t>
       </w:r>
     </w:p>
     <w:p>
@@ -26,9 +212,75 @@
           <w:ilvl w:val="0"/>
           <w:numId w:val="1"/>
         </w:numPr>
-      </w:pPr>
-      <w:r>
-        <w:t>Creating items in the shop</w:t>
+        <w:rPr>
+          <w:sz w:val="28"/>
+          <w:szCs w:val="28"/>
+        </w:rPr>
+      </w:pPr>
+      <w:r>
+        <w:rPr>
+          <w:b/>
+          <w:sz w:val="28"/>
+          <w:szCs w:val="28"/>
+        </w:rPr>
+        <w:t>I</w:t>
+      </w:r>
+      <w:r>
+        <w:rPr>
+          <w:b/>
+          <w:sz w:val="28"/>
+          <w:szCs w:val="28"/>
+        </w:rPr>
+        <w:t>nheritance, encapsulation</w:t>
+      </w:r>
+      <w:r>
+        <w:rPr>
+          <w:sz w:val="28"/>
+          <w:szCs w:val="28"/>
+        </w:rPr>
+        <w:t xml:space="preserve"> –classes customers and employees which inherits from interface. Using of </w:t>
+      </w:r>
+      <w:r>
+        <w:rPr>
+          <w:sz w:val="28"/>
+          <w:szCs w:val="28"/>
+        </w:rPr>
+        <w:t>{</w:t>
+      </w:r>
+      <w:r>
+        <w:rPr>
+          <w:sz w:val="28"/>
+          <w:szCs w:val="28"/>
+        </w:rPr>
+        <w:t xml:space="preserve">get </w:t>
+      </w:r>
+      <w:r>
+        <w:rPr>
+          <w:sz w:val="28"/>
+          <w:szCs w:val="28"/>
+        </w:rPr>
+        <w:t>&amp;</w:t>
+      </w:r>
+      <w:r>
+        <w:rPr>
+          <w:sz w:val="28"/>
+          <w:szCs w:val="28"/>
+        </w:rPr>
+        <w:t xml:space="preserve"> set</w:t>
+      </w:r>
+      <w:r>
+        <w:rPr>
+          <w:sz w:val="28"/>
+          <w:szCs w:val="28"/>
+        </w:rPr>
+        <w:t>}</w:t>
+      </w:r>
+      <w:r>
+        <w:rPr>
+          <w:sz w:val="28"/>
+          <w:szCs w:val="28"/>
+        </w:rPr>
+        <w:t xml:space="preserve"> with creating of objects of classes – example of encapsulation.</w:t>
       </w:r>
     </w:p>
     <w:p>
@@ -38,9 +290,53 @@
           <w:ilvl w:val="0"/>
           <w:numId w:val="1"/>
         </w:numPr>
-      </w:pPr>
-      <w:r>
-        <w:t>Make a customer of this shop</w:t>
+        <w:rPr>
+          <w:sz w:val="28"/>
+          <w:szCs w:val="28"/>
+        </w:rPr>
+      </w:pPr>
+      <w:r>
+        <w:rPr>
+          <w:b/>
+          <w:sz w:val="28"/>
+          <w:szCs w:val="28"/>
+        </w:rPr>
+        <w:t>Delegates:</w:t>
+      </w:r>
+      <w:r>
+        <w:rPr>
+          <w:sz w:val="28"/>
+          <w:szCs w:val="28"/>
+        </w:rPr>
+        <w:t xml:space="preserve"> reference to the creating an </w:t>
+      </w:r>
+      <w:r>
+        <w:rPr>
+          <w:sz w:val="28"/>
+          <w:szCs w:val="28"/>
+        </w:rPr>
+        <w:t>Order</w:t>
+      </w:r>
+      <w:r>
+        <w:rPr>
+          <w:sz w:val="28"/>
+          <w:szCs w:val="28"/>
+        </w:rPr>
+        <w:t>, adding goods</w:t>
+      </w:r>
+      <w:r>
+        <w:rPr>
+          <w:sz w:val="28"/>
+          <w:szCs w:val="28"/>
+        </w:rPr>
+        <w:t xml:space="preserve"> and counting Sum</w:t>
+      </w:r>
+      <w:r>
+        <w:rPr>
+          <w:sz w:val="28"/>
+          <w:szCs w:val="28"/>
+        </w:rPr>
+        <w:t>.</w:t>
       </w:r>
     </w:p>
     <w:p>
@@ -50,47 +346,373 @@
           <w:ilvl w:val="0"/>
           <w:numId w:val="1"/>
         </w:numPr>
-      </w:pPr>
-      <w:r>
-        <w:t>Make an Order with choice of create, cancel, add item to order, delete item to order, count total sum of order.</w:t>
-      </w:r>
-    </w:p>
-    <w:p>
-      <w:r>
+        <w:rPr>
+          <w:sz w:val="28"/>
+          <w:szCs w:val="28"/>
+        </w:rPr>
+      </w:pPr>
+      <w:r>
+        <w:rPr>
+          <w:b/>
+          <w:sz w:val="28"/>
+          <w:szCs w:val="28"/>
+        </w:rPr>
+        <w:t>Overriding</w:t>
+      </w:r>
+      <w:r>
+        <w:rPr>
+          <w:sz w:val="28"/>
+          <w:szCs w:val="28"/>
+        </w:rPr>
+        <w:t xml:space="preserve"> – showing a list of made orders with</w:t>
+      </w:r>
+      <w:r>
+        <w:rPr>
+          <w:sz w:val="28"/>
+          <w:szCs w:val="28"/>
+        </w:rPr>
+        <w:t xml:space="preserve"> overriding </w:t>
+      </w:r>
+      <w:proofErr w:type="spellStart"/>
+      <w:r>
+        <w:rPr>
+          <w:sz w:val="28"/>
+          <w:szCs w:val="28"/>
+        </w:rPr>
+        <w:t>ToString</w:t>
+      </w:r>
+      <w:proofErr w:type="spellEnd"/>
+      <w:r>
+        <w:rPr>
+          <w:sz w:val="28"/>
+          <w:szCs w:val="28"/>
+        </w:rPr>
+        <w:t xml:space="preserve"> </w:t>
+      </w:r>
+      <w:r>
+        <w:rPr>
+          <w:sz w:val="28"/>
+          <w:szCs w:val="28"/>
+        </w:rPr>
+        <w:t>method</w:t>
+      </w:r>
+      <w:r>
+        <w:rPr>
+          <w:sz w:val="28"/>
+          <w:szCs w:val="28"/>
+        </w:rPr>
+        <w:t xml:space="preserve"> and ordering them</w:t>
+      </w:r>
+      <w:r>
+        <w:rPr>
+          <w:sz w:val="28"/>
+          <w:szCs w:val="28"/>
+        </w:rPr>
+        <w:t xml:space="preserve"> after some filter</w:t>
+      </w:r>
+      <w:r>
+        <w:rPr>
+          <w:sz w:val="28"/>
+          <w:szCs w:val="28"/>
+        </w:rPr>
+        <w:t>.</w:t>
+      </w:r>
+    </w:p>
+    <w:p>
+      <w:pPr>
+        <w:pStyle w:val="Listeafsnit"/>
+        <w:numPr>
+          <w:ilvl w:val="0"/>
+          <w:numId w:val="1"/>
+        </w:numPr>
+        <w:rPr>
+          <w:sz w:val="28"/>
+          <w:szCs w:val="28"/>
+        </w:rPr>
+      </w:pPr>
+      <w:r>
+        <w:rPr>
+          <w:b/>
+          <w:sz w:val="28"/>
+          <w:szCs w:val="28"/>
+        </w:rPr>
+        <w:t>Overloading</w:t>
+      </w:r>
+      <w:r>
+        <w:rPr>
+          <w:b/>
+          <w:sz w:val="28"/>
+          <w:szCs w:val="28"/>
+        </w:rPr>
+        <w:t xml:space="preserve"> </w:t>
+      </w:r>
+      <w:r>
+        <w:rPr>
+          <w:sz w:val="28"/>
+          <w:szCs w:val="28"/>
+        </w:rPr>
+        <w:t>–</w:t>
+      </w:r>
+      <w:r>
+        <w:rPr>
+          <w:sz w:val="28"/>
+          <w:szCs w:val="28"/>
+        </w:rPr>
+        <w:t xml:space="preserve"> creating methods with different type n param</w:t>
+      </w:r>
+      <w:r>
+        <w:rPr>
+          <w:sz w:val="28"/>
+          <w:szCs w:val="28"/>
+        </w:rPr>
+        <w:t>eter</w:t>
+      </w:r>
+      <w:r>
+        <w:rPr>
+          <w:sz w:val="28"/>
+          <w:szCs w:val="28"/>
+        </w:rPr>
+        <w:t>s.</w:t>
+      </w:r>
+    </w:p>
+    <w:p>
+      <w:pPr>
+        <w:pStyle w:val="Listeafsnit"/>
+        <w:rPr>
+          <w:sz w:val="28"/>
+          <w:szCs w:val="28"/>
+        </w:rPr>
+      </w:pPr>
+    </w:p>
+    <w:p>
+      <w:pPr>
+        <w:rPr>
+          <w:sz w:val="28"/>
+          <w:szCs w:val="28"/>
+        </w:rPr>
+      </w:pPr>
+      <w:r>
+        <w:rPr>
+          <w:sz w:val="28"/>
+          <w:szCs w:val="28"/>
+        </w:rPr>
+        <w:t>Make a</w:t>
+      </w:r>
+      <w:r>
+        <w:rPr>
+          <w:sz w:val="28"/>
+          <w:szCs w:val="28"/>
+        </w:rPr>
+        <w:t xml:space="preserve"> Console Application</w:t>
+      </w:r>
+      <w:r>
+        <w:rPr>
+          <w:sz w:val="28"/>
+          <w:szCs w:val="28"/>
+        </w:rPr>
+        <w:t xml:space="preserve"> model </w:t>
+      </w:r>
+      <w:r>
+        <w:rPr>
+          <w:sz w:val="28"/>
+          <w:szCs w:val="28"/>
+        </w:rPr>
+        <w:t xml:space="preserve">of </w:t>
+      </w:r>
+      <w:r>
+        <w:rPr>
+          <w:sz w:val="28"/>
+          <w:szCs w:val="28"/>
+        </w:rPr>
+        <w:t>SHOP</w:t>
+      </w:r>
+      <w:r>
+        <w:rPr>
+          <w:sz w:val="28"/>
+          <w:szCs w:val="28"/>
+        </w:rPr>
+        <w:t>.</w:t>
+      </w:r>
+      <w:r>
+        <w:rPr>
+          <w:sz w:val="28"/>
+          <w:szCs w:val="28"/>
+        </w:rPr>
+        <w:t xml:space="preserve"> Shop have customers and workers. Customers depending of type of customer have some discount when making an order. Workers are subdivided in categories which also gives discounts.</w:t>
+      </w:r>
+      <w:r>
+        <w:rPr>
+          <w:sz w:val="28"/>
+          <w:szCs w:val="28"/>
+        </w:rPr>
+        <w:t xml:space="preserve"> You can create a new order and look through existed orders.</w:t>
+      </w:r>
+    </w:p>
+    <w:p>
+      <w:pPr>
+        <w:rPr>
+          <w:sz w:val="28"/>
+          <w:szCs w:val="28"/>
+        </w:rPr>
+      </w:pPr>
+    </w:p>
+    <w:p>
+      <w:pPr>
+        <w:rPr>
+          <w:b/>
+          <w:sz w:val="28"/>
+          <w:szCs w:val="28"/>
+        </w:rPr>
+      </w:pPr>
+      <w:r>
+        <w:rPr>
+          <w:b/>
+          <w:sz w:val="28"/>
+          <w:szCs w:val="28"/>
+        </w:rPr>
         <w:t>Motivation</w:t>
       </w:r>
     </w:p>
     <w:p>
-      <w:r>
-        <w:t xml:space="preserve">Make a model </w:t>
-      </w:r>
-      <w:r>
-        <w:t>SHOP</w:t>
-      </w:r>
-      <w:r>
-        <w:t xml:space="preserve">. With usual functions like: Make a customer, give ham opportunity to make an order with adding some goods that shop have and count total sum of order. Customer can also delete items or in general cancel his order.  To look at orders can be possible to see a Customer, </w:t>
-      </w:r>
-      <w:r>
-        <w:t>Sum of the Order, time when it was created.</w:t>
+      <w:pPr>
+        <w:rPr>
+          <w:sz w:val="28"/>
+          <w:szCs w:val="28"/>
+        </w:rPr>
+      </w:pPr>
+      <w:r>
+        <w:rPr>
+          <w:sz w:val="28"/>
+          <w:szCs w:val="28"/>
+        </w:rPr>
+        <w:t xml:space="preserve">I think this </w:t>
+      </w:r>
+      <w:r>
+        <w:rPr>
+          <w:sz w:val="28"/>
+          <w:szCs w:val="28"/>
+        </w:rPr>
+        <w:t xml:space="preserve">project </w:t>
+      </w:r>
+      <w:r>
+        <w:rPr>
+          <w:sz w:val="28"/>
+          <w:szCs w:val="28"/>
+        </w:rPr>
+        <w:t xml:space="preserve">can show </w:t>
+      </w:r>
+      <w:r>
+        <w:rPr>
+          <w:sz w:val="28"/>
+          <w:szCs w:val="28"/>
+        </w:rPr>
+        <w:t>all</w:t>
+      </w:r>
+      <w:r>
+        <w:rPr>
+          <w:sz w:val="28"/>
+          <w:szCs w:val="28"/>
+        </w:rPr>
+        <w:t xml:space="preserve"> different options</w:t>
+      </w:r>
+      <w:r>
+        <w:rPr>
+          <w:sz w:val="28"/>
+          <w:szCs w:val="28"/>
+        </w:rPr>
+        <w:t>, connections</w:t>
+      </w:r>
+      <w:r>
+        <w:rPr>
+          <w:sz w:val="28"/>
+          <w:szCs w:val="28"/>
+        </w:rPr>
+        <w:t xml:space="preserve"> and possibilities</w:t>
+      </w:r>
+      <w:r>
+        <w:rPr>
+          <w:sz w:val="28"/>
+          <w:szCs w:val="28"/>
+        </w:rPr>
+        <w:t xml:space="preserve"> of object orienteered language C#</w:t>
+      </w:r>
+      <w:r>
+        <w:rPr>
+          <w:sz w:val="28"/>
+          <w:szCs w:val="28"/>
+        </w:rPr>
+        <w:t xml:space="preserve"> and implementation them in </w:t>
+      </w:r>
+      <w:r>
+        <w:rPr>
+          <w:sz w:val="28"/>
+          <w:szCs w:val="28"/>
+        </w:rPr>
+        <w:t>application that represent real function of company that sell products</w:t>
+      </w:r>
+      <w:r>
+        <w:rPr>
+          <w:sz w:val="28"/>
+          <w:szCs w:val="28"/>
+        </w:rPr>
+        <w:t>.</w:t>
       </w:r>
     </w:p>
     <w:p/>
     <w:p>
-      <w:r>
+      <w:pPr>
+        <w:rPr>
+          <w:b/>
+          <w:sz w:val="28"/>
+          <w:szCs w:val="28"/>
+        </w:rPr>
+      </w:pPr>
+    </w:p>
+    <w:p>
+      <w:pPr>
+        <w:rPr>
+          <w:b/>
+          <w:sz w:val="28"/>
+          <w:szCs w:val="28"/>
+        </w:rPr>
+      </w:pPr>
+    </w:p>
+    <w:p>
+      <w:pPr>
+        <w:rPr>
+          <w:b/>
+          <w:sz w:val="28"/>
+          <w:szCs w:val="28"/>
+        </w:rPr>
+      </w:pPr>
+    </w:p>
+    <w:p>
+      <w:pPr>
+        <w:rPr>
+          <w:b/>
+          <w:sz w:val="28"/>
+          <w:szCs w:val="28"/>
+        </w:rPr>
+      </w:pPr>
+      <w:r>
+        <w:rPr>
+          <w:b/>
+          <w:sz w:val="28"/>
+          <w:szCs w:val="28"/>
+        </w:rPr>
         <w:t>UML</w:t>
       </w:r>
     </w:p>
     <w:p>
-      <w:bookmarkStart w:id="0" w:name="_GoBack"/>
       <w:r>
         <w:rPr>
           <w:noProof/>
         </w:rPr>
         <w:drawing>
           <wp:inline distT="0" distB="0" distL="0" distR="0">
-            <wp:extent cx="5943600" cy="4220845"/>
-            <wp:effectExtent l="0" t="0" r="0" b="8255"/>
-            <wp:docPr id="1" name="Billede 1" descr="Et billede, der indeholder tekst&#10;&#10;Beskrivelse, der er oprettet med meget høj sikkerhed"/>
+            <wp:extent cx="5943600" cy="3793490"/>
+            <wp:effectExtent l="0" t="0" r="0" b="0"/>
+            <wp:docPr id="4" name="Billede 4" descr="Et billede, der indeholder skærmbillede&#10;&#10;Beskrivelse, der er oprettet med meget høj sikkerhed"/>
             <wp:cNvGraphicFramePr>
               <a:graphicFrameLocks xmlns:a="http://schemas.openxmlformats.org/drawingml/2006/main" noChangeAspect="1"/>
             </wp:cNvGraphicFramePr>
@@ -98,7 +720,7 @@
               <a:graphicData uri="http://schemas.openxmlformats.org/drawingml/2006/picture">
                 <pic:pic xmlns:pic="http://schemas.openxmlformats.org/drawingml/2006/picture">
                   <pic:nvPicPr>
-                    <pic:cNvPr id="1" name="Shop diagram.JPG"/>
+                    <pic:cNvPr id="4" name="Shop diagramv3.JPG"/>
                     <pic:cNvPicPr/>
                   </pic:nvPicPr>
                   <pic:blipFill>
@@ -116,7 +738,7 @@
                   <pic:spPr>
                     <a:xfrm>
                       <a:off x="0" y="0"/>
-                      <a:ext cx="5943600" cy="4220845"/>
+                      <a:ext cx="5943600" cy="3793490"/>
                     </a:xfrm>
                     <a:prstGeom prst="rect">
                       <a:avLst/>
@@ -128,6 +750,7 @@
           </wp:inline>
         </w:drawing>
       </w:r>
+      <w:bookmarkStart w:id="0" w:name="_GoBack"/>
       <w:bookmarkEnd w:id="0"/>
     </w:p>
     <w:sectPr>
@@ -228,8 +851,125 @@
       </w:pPr>
     </w:lvl>
   </w:abstractNum>
+  <w:abstractNum w:abstractNumId="1" w15:restartNumberingAfterBreak="0">
+    <w:nsid w:val="1A30594F"/>
+    <w:multiLevelType w:val="hybridMultilevel"/>
+    <w:tmpl w:val="8D7A137A"/>
+    <w:lvl w:ilvl="0" w:tplc="1B5AA33A">
+      <w:start w:val="1"/>
+      <w:numFmt w:val="bullet"/>
+      <w:lvlText w:val="-"/>
+      <w:lvlJc w:val="left"/>
+      <w:pPr>
+        <w:ind w:left="2370" w:hanging="360"/>
+      </w:pPr>
+      <w:rPr>
+        <w:rFonts w:ascii="Calibri" w:eastAsiaTheme="minorHAnsi" w:hAnsi="Calibri" w:cs="Calibri" w:hint="default"/>
+        <w:b/>
+      </w:rPr>
+    </w:lvl>
+    <w:lvl w:ilvl="1" w:tplc="04090003" w:tentative="1">
+      <w:start w:val="1"/>
+      <w:numFmt w:val="bullet"/>
+      <w:lvlText w:val="o"/>
+      <w:lvlJc w:val="left"/>
+      <w:pPr>
+        <w:ind w:left="3090" w:hanging="360"/>
+      </w:pPr>
+      <w:rPr>
+        <w:rFonts w:ascii="Courier New" w:hAnsi="Courier New" w:cs="Courier New" w:hint="default"/>
+      </w:rPr>
+    </w:lvl>
+    <w:lvl w:ilvl="2" w:tplc="04090005" w:tentative="1">
+      <w:start w:val="1"/>
+      <w:numFmt w:val="bullet"/>
+      <w:lvlText w:val=""/>
+      <w:lvlJc w:val="left"/>
+      <w:pPr>
+        <w:ind w:left="3810" w:hanging="360"/>
+      </w:pPr>
+      <w:rPr>
+        <w:rFonts w:ascii="Wingdings" w:hAnsi="Wingdings" w:hint="default"/>
+      </w:rPr>
+    </w:lvl>
+    <w:lvl w:ilvl="3" w:tplc="04090001" w:tentative="1">
+      <w:start w:val="1"/>
+      <w:numFmt w:val="bullet"/>
+      <w:lvlText w:val=""/>
+      <w:lvlJc w:val="left"/>
+      <w:pPr>
+        <w:ind w:left="4530" w:hanging="360"/>
+      </w:pPr>
+      <w:rPr>
+        <w:rFonts w:ascii="Symbol" w:hAnsi="Symbol" w:hint="default"/>
+      </w:rPr>
+    </w:lvl>
+    <w:lvl w:ilvl="4" w:tplc="04090003" w:tentative="1">
+      <w:start w:val="1"/>
+      <w:numFmt w:val="bullet"/>
+      <w:lvlText w:val="o"/>
+      <w:lvlJc w:val="left"/>
+      <w:pPr>
+        <w:ind w:left="5250" w:hanging="360"/>
+      </w:pPr>
+      <w:rPr>
+        <w:rFonts w:ascii="Courier New" w:hAnsi="Courier New" w:cs="Courier New" w:hint="default"/>
+      </w:rPr>
+    </w:lvl>
+    <w:lvl w:ilvl="5" w:tplc="04090005" w:tentative="1">
+      <w:start w:val="1"/>
+      <w:numFmt w:val="bullet"/>
+      <w:lvlText w:val=""/>
+      <w:lvlJc w:val="left"/>
+      <w:pPr>
+        <w:ind w:left="5970" w:hanging="360"/>
+      </w:pPr>
+      <w:rPr>
+        <w:rFonts w:ascii="Wingdings" w:hAnsi="Wingdings" w:hint="default"/>
+      </w:rPr>
+    </w:lvl>
+    <w:lvl w:ilvl="6" w:tplc="04090001" w:tentative="1">
+      <w:start w:val="1"/>
+      <w:numFmt w:val="bullet"/>
+      <w:lvlText w:val=""/>
+      <w:lvlJc w:val="left"/>
+      <w:pPr>
+        <w:ind w:left="6690" w:hanging="360"/>
+      </w:pPr>
+      <w:rPr>
+        <w:rFonts w:ascii="Symbol" w:hAnsi="Symbol" w:hint="default"/>
+      </w:rPr>
+    </w:lvl>
+    <w:lvl w:ilvl="7" w:tplc="04090003" w:tentative="1">
+      <w:start w:val="1"/>
+      <w:numFmt w:val="bullet"/>
+      <w:lvlText w:val="o"/>
+      <w:lvlJc w:val="left"/>
+      <w:pPr>
+        <w:ind w:left="7410" w:hanging="360"/>
+      </w:pPr>
+      <w:rPr>
+        <w:rFonts w:ascii="Courier New" w:hAnsi="Courier New" w:cs="Courier New" w:hint="default"/>
+      </w:rPr>
+    </w:lvl>
+    <w:lvl w:ilvl="8" w:tplc="04090005" w:tentative="1">
+      <w:start w:val="1"/>
+      <w:numFmt w:val="bullet"/>
+      <w:lvlText w:val=""/>
+      <w:lvlJc w:val="left"/>
+      <w:pPr>
+        <w:ind w:left="8130" w:hanging="360"/>
+      </w:pPr>
+      <w:rPr>
+        <w:rFonts w:ascii="Wingdings" w:hAnsi="Wingdings" w:hint="default"/>
+      </w:rPr>
+    </w:lvl>
+  </w:abstractNum>
   <w:num w:numId="1">
     <w:abstractNumId w:val="0"/>
+  </w:num>
+  <w:num w:numId="2">
+    <w:abstractNumId w:val="1"/>
   </w:num>
 </w:numbering>
 </file>

</xml_diff>